<commit_message>
hw 7 q1 code
</commit_message>
<xml_diff>
--- a/Assignment 7/solutions.docx
+++ b/Assignment 7/solutions.docx
@@ -14,7 +14,10 @@
     </w:p>
     <w:p>
       <w:r>
-        <w:t>Using hpcl-18 (2.53 GHz)</w:t>
+        <w:t xml:space="preserve">Using </w:t>
+      </w:r>
+      <w:r>
+        <w:t>bme-compsim-55 (3.6 GHz)</w:t>
       </w:r>
     </w:p>
     <w:p>

</xml_diff>

<commit_message>
hw 7 q3 code
</commit_message>
<xml_diff>
--- a/Assignment 7/solutions.docx
+++ b/Assignment 7/solutions.docx
@@ -47,13 +47,64 @@
       </w:r>
     </w:p>
     <w:p>
+      <w:r>
+        <w:t>The code that accomplishes this is:</w:t>
+      </w:r>
+    </w:p>
+    <w:bookmarkStart w:id="0" w:name="_MON_1489237682"/>
+    <w:bookmarkEnd w:id="0"/>
+    <w:p>
+      <w:r>
+        <w:object w:dxaOrig="9360" w:dyaOrig="2217">
+          <v:shapetype id="_x0000_t75" coordsize="21600,21600" o:spt="75" o:preferrelative="t" path="m@4@5l@4@11@9@11@9@5xe" filled="f" stroked="f">
+            <v:stroke joinstyle="miter"/>
+            <v:formulas>
+              <v:f eqn="if lineDrawn pixelLineWidth 0"/>
+              <v:f eqn="sum @0 1 0"/>
+              <v:f eqn="sum 0 0 @1"/>
+              <v:f eqn="prod @2 1 2"/>
+              <v:f eqn="prod @3 21600 pixelWidth"/>
+              <v:f eqn="prod @3 21600 pixelHeight"/>
+              <v:f eqn="sum @0 0 1"/>
+              <v:f eqn="prod @6 1 2"/>
+              <v:f eqn="prod @7 21600 pixelWidth"/>
+              <v:f eqn="sum @8 21600 0"/>
+              <v:f eqn="prod @7 21600 pixelHeight"/>
+              <v:f eqn="sum @10 21600 0"/>
+            </v:formulas>
+            <v:path o:extrusionok="f" gradientshapeok="t" o:connecttype="rect"/>
+            <o:lock v:ext="edit" aspectratio="t"/>
+          </v:shapetype>
+          <v:shape id="_x0000_i1025" type="#_x0000_t75" style="width:468pt;height:111pt" o:ole="">
+            <v:imagedata r:id="rId4" o:title=""/>
+          </v:shape>
+          <o:OLEObject Type="Embed" ProgID="Word.OpenDocumentText.12" ShapeID="_x0000_i1025" DrawAspect="Content" ObjectID="_1489241480" r:id="rId5"/>
+        </w:object>
+      </w:r>
+    </w:p>
+    <w:p>
+      <w:r>
+        <w:t>The output given by this code is:</w:t>
+      </w:r>
+    </w:p>
+    <w:bookmarkStart w:id="1" w:name="_MON_1489237791"/>
+    <w:bookmarkEnd w:id="1"/>
+    <w:p>
+      <w:r>
+        <w:object w:dxaOrig="9360" w:dyaOrig="631">
+          <v:shape id="_x0000_i1026" type="#_x0000_t75" style="width:468pt;height:31.5pt" o:ole="">
+            <v:imagedata r:id="rId6" o:title=""/>
+          </v:shape>
+          <o:OLEObject Type="Embed" ProgID="Word.OpenDocumentText.12" ShapeID="_x0000_i1026" DrawAspect="Content" ObjectID="_1489241481" r:id="rId7"/>
+        </w:object>
+      </w:r>
+    </w:p>
+    <w:p>
       <w:pPr>
         <w:rPr>
           <w:b/>
         </w:rPr>
       </w:pPr>
-      <w:bookmarkStart w:id="0" w:name="_GoBack"/>
-      <w:bookmarkEnd w:id="0"/>
     </w:p>
     <w:p>
       <w:pPr>
@@ -68,13 +119,6 @@
           <w:b/>
         </w:rPr>
       </w:pPr>
-    </w:p>
-    <w:p>
-      <w:pPr>
-        <w:rPr>
-          <w:b/>
-        </w:rPr>
-      </w:pPr>
       <w:r>
         <w:rPr>
           <w:b/>
@@ -83,12 +127,74 @@
       </w:r>
     </w:p>
     <w:p>
-      <w:pPr>
-        <w:rPr>
-          <w:b/>
-        </w:rPr>
-      </w:pPr>
-    </w:p>
+      <w:r>
+        <w:t xml:space="preserve">By examining the output for the 3 code versions, we can graph the output of the serial values versus the parallel versions, which in turn will tell us the overhead and the break-even point. In the following graphs, the blue graph is the serial version, the red graph is the </w:t>
+      </w:r>
+      <w:proofErr w:type="spellStart"/>
+      <w:r>
+        <w:t>OpenMP</w:t>
+      </w:r>
+      <w:proofErr w:type="spellEnd"/>
+      <w:r>
+        <w:t xml:space="preserve"> version, and the green graph is the time it would take to do computations without thread overhead.</w:t>
+      </w:r>
+    </w:p>
+    <w:p>
+      <w:r>
+        <w:lastRenderedPageBreak/>
+        <w:pict>
+          <v:shape id="_x0000_i1027" type="#_x0000_t75" style="width:420pt;height:315pt">
+            <v:imagedata r:id="rId8" o:title="cb_b0_i50_d5"/>
+          </v:shape>
+        </w:pict>
+      </w:r>
+    </w:p>
+    <w:p/>
+    <w:p>
+      <w:r>
+        <w:lastRenderedPageBreak/>
+        <w:pict>
+          <v:shape id="_x0000_i1029" type="#_x0000_t75" style="width:420pt;height:315pt">
+            <v:imagedata r:id="rId9" o:title="ob_b0_i50_d5"/>
+          </v:shape>
+        </w:pict>
+      </w:r>
+    </w:p>
+    <w:p>
+      <w:r>
+        <w:pict>
+          <v:shape id="_x0000_i1028" type="#_x0000_t75" style="width:420pt;height:315pt">
+            <v:imagedata r:id="rId10" o:title="mb_b0_i50_d5"/>
+          </v:shape>
+        </w:pict>
+      </w:r>
+    </w:p>
+    <w:p>
+      <w:r>
+        <w:lastRenderedPageBreak/>
+        <w:t>These graphs can tell us the overhead values by averaging the difference between the parallel version and the no-overhead parallel version.</w:t>
+      </w:r>
+    </w:p>
+    <w:bookmarkStart w:id="2" w:name="_MON_1489241328"/>
+    <w:bookmarkEnd w:id="2"/>
+    <w:p>
+      <w:r>
+        <w:object w:dxaOrig="9360" w:dyaOrig="858">
+          <v:shape id="_x0000_i1030" type="#_x0000_t75" style="width:468pt;height:42.75pt" o:ole="">
+            <v:imagedata r:id="rId11" o:title=""/>
+          </v:shape>
+          <o:OLEObject Type="Embed" ProgID="Word.OpenDocumentText.12" ShapeID="_x0000_i1030" DrawAspect="Content" ObjectID="_1489241482" r:id="rId12"/>
+        </w:object>
+      </w:r>
+    </w:p>
+    <w:p>
+      <w:r>
+        <w:t>From these graphs we can also see the break-even points. The break-even point for the compute bound is at 10 array elements. The break-even point for memory bound is at 50 array elements. The break-even point is at 45 array elements.</w:t>
+      </w:r>
+      <w:bookmarkStart w:id="3" w:name="_GoBack"/>
+      <w:bookmarkEnd w:id="3"/>
+    </w:p>
+    <w:p/>
     <w:p>
       <w:pPr>
         <w:rPr>

</xml_diff>

<commit_message>
Latest changes to Assignment 7
</commit_message>
<xml_diff>
--- a/Assignment 7/solutions.docx
+++ b/Assignment 7/solutions.docx
@@ -78,7 +78,7 @@
           <v:shape id="_x0000_i1025" type="#_x0000_t75" style="width:468pt;height:111pt" o:ole="">
             <v:imagedata r:id="rId5" o:title=""/>
           </v:shape>
-          <o:OLEObject Type="Embed" ProgID="Word.OpenDocumentText.12" ShapeID="_x0000_i1025" DrawAspect="Content" ObjectID="_1489312305" r:id="rId6"/>
+          <o:OLEObject Type="Embed" ProgID="Word.OpenDocumentText.12" ShapeID="_x0000_i1025" DrawAspect="Content" ObjectID="_1489323727" r:id="rId6"/>
         </w:object>
       </w:r>
     </w:p>
@@ -95,7 +95,7 @@
           <v:shape id="_x0000_i1026" type="#_x0000_t75" style="width:468pt;height:31.5pt" o:ole="">
             <v:imagedata r:id="rId7" o:title=""/>
           </v:shape>
-          <o:OLEObject Type="Embed" ProgID="Word.OpenDocumentText.12" ShapeID="_x0000_i1026" DrawAspect="Content" ObjectID="_1489312306" r:id="rId8"/>
+          <o:OLEObject Type="Embed" ProgID="Word.OpenDocumentText.12" ShapeID="_x0000_i1026" DrawAspect="Content" ObjectID="_1489323728" r:id="rId8"/>
         </w:object>
       </w:r>
     </w:p>
@@ -128,7 +128,15 @@
     </w:p>
     <w:p>
       <w:r>
-        <w:t>By examining the output for the 3 code versions, we can graph the output of the serial values versus the parallel versions, which in turn will tell us the overhead and the break-even point. In the following graphs, the blue graph is the serial version, the red graph is the OpenMP version, and the green graph is the time it would take to do computations without thread overhead.</w:t>
+        <w:t xml:space="preserve">By examining the output for the 3 code versions, we can graph the output of the serial values versus the parallel versions, which in turn will tell us the overhead and the break-even point. In the following graphs, the blue graph is the serial version, the red graph is the </w:t>
+      </w:r>
+      <w:proofErr w:type="spellStart"/>
+      <w:r>
+        <w:t>OpenMP</w:t>
+      </w:r>
+      <w:proofErr w:type="spellEnd"/>
+      <w:r>
+        <w:t xml:space="preserve"> version, and the green graph is the time it would take to do computations without thread overhead.</w:t>
       </w:r>
     </w:p>
     <w:p>
@@ -175,7 +183,7 @@
           <v:shape id="_x0000_i1030" type="#_x0000_t75" style="width:468pt;height:42.75pt" o:ole="">
             <v:imagedata r:id="rId12" o:title=""/>
           </v:shape>
-          <o:OLEObject Type="Embed" ProgID="Word.OpenDocumentText.12" ShapeID="_x0000_i1030" DrawAspect="Content" ObjectID="_1489312307" r:id="rId13"/>
+          <o:OLEObject Type="Embed" ProgID="Word.OpenDocumentText.12" ShapeID="_x0000_i1030" DrawAspect="Content" ObjectID="_1489323729" r:id="rId13"/>
         </w:object>
       </w:r>
     </w:p>
@@ -311,8 +319,6 @@
       <w:r>
         <w:t>As can be seen the fastest implementation is when #pragma for is in the middle loop. This occurs because if the parallelization occurs on the outer loop, the amount of work done by each thread is still very high, decreasing the effectivity of separating the work. If the pragma for is put on the inner loop, the overhead from threading drives up the speed, making it inefficient. However, the middle loop provides the balance needed to achieve fastest return.</w:t>
       </w:r>
-      <w:bookmarkStart w:id="3" w:name="_GoBack"/>
-      <w:bookmarkEnd w:id="3"/>
     </w:p>
     <w:p/>
     <w:p>
@@ -332,15 +338,90 @@
         <w:rPr>
           <w:b/>
         </w:rPr>
-        <w:t>Part 4: OpenMP on real programs</w:t>
-      </w:r>
-    </w:p>
-    <w:p>
-      <w:pPr>
-        <w:rPr>
-          <w:b/>
-        </w:rPr>
-      </w:pPr>
+        <w:t xml:space="preserve">Part 4: </w:t>
+      </w:r>
+      <w:proofErr w:type="spellStart"/>
+      <w:r>
+        <w:rPr>
+          <w:b/>
+        </w:rPr>
+        <w:t>OpenMP</w:t>
+      </w:r>
+      <w:proofErr w:type="spellEnd"/>
+      <w:r>
+        <w:rPr>
+          <w:b/>
+        </w:rPr>
+        <w:t xml:space="preserve"> on real programs</w:t>
+      </w:r>
+    </w:p>
+    <w:p>
+      <w:r>
+        <w:t>1.</w:t>
+      </w:r>
+    </w:p>
+    <w:p>
+      <w:r>
+        <w:t xml:space="preserve">The following SOR code implements </w:t>
+      </w:r>
+      <w:proofErr w:type="spellStart"/>
+      <w:r>
+        <w:t>OpenMP</w:t>
+      </w:r>
+      <w:proofErr w:type="spellEnd"/>
+      <w:r>
+        <w:t>:</w:t>
+      </w:r>
+    </w:p>
+    <w:bookmarkStart w:id="3" w:name="_MON_1489323551"/>
+    <w:bookmarkEnd w:id="3"/>
+    <w:p>
+      <w:r>
+        <w:object w:dxaOrig="9360" w:dyaOrig="8787">
+          <v:shape id="_x0000_i1035" type="#_x0000_t75" style="width:468pt;height:439.5pt" o:ole="">
+            <v:imagedata r:id="rId18" o:title=""/>
+          </v:shape>
+          <o:OLEObject Type="Embed" ProgID="Word.OpenDocumentText.12" ShapeID="_x0000_i1035" DrawAspect="Content" ObjectID="_1489323730" r:id="rId19"/>
+        </w:object>
+      </w:r>
+    </w:p>
+    <w:p/>
+    <w:p>
+      <w:r>
+        <w:t>And produces an output of:</w:t>
+      </w:r>
+    </w:p>
+    <w:p/>
+    <w:bookmarkStart w:id="4" w:name="_MON_1489323690"/>
+    <w:bookmarkEnd w:id="4"/>
+    <w:p>
+      <w:r>
+        <w:object w:dxaOrig="9360" w:dyaOrig="2896">
+          <v:shape id="_x0000_i1036" type="#_x0000_t75" style="width:468pt;height:144.75pt" o:ole="">
+            <v:imagedata r:id="rId20" o:title=""/>
+          </v:shape>
+          <o:OLEObject Type="Embed" ProgID="Word.OpenDocumentText.12" ShapeID="_x0000_i1036" DrawAspect="Content" ObjectID="_1489323731" r:id="rId21"/>
+        </w:object>
+      </w:r>
+    </w:p>
+    <w:p>
+      <w:r>
+        <w:t xml:space="preserve">Where the last value is produced by the </w:t>
+      </w:r>
+      <w:proofErr w:type="spellStart"/>
+      <w:r>
+        <w:t>OpenMP</w:t>
+      </w:r>
+      <w:proofErr w:type="spellEnd"/>
+      <w:r>
+        <w:t xml:space="preserve"> code.</w:t>
+      </w:r>
+    </w:p>
+    <w:p/>
+    <w:p/>
+    <w:p>
+      <w:bookmarkStart w:id="5" w:name="_GoBack"/>
+      <w:bookmarkEnd w:id="5"/>
     </w:p>
     <w:sectPr>
       <w:pgSz w:w="12240" w:h="15840"/>

</xml_diff>